<commit_message>
Documentation of large image
</commit_message>
<xml_diff>
--- a/Documentation/Documentation.docx
+++ b/Documentation/Documentation.docx
@@ -822,7 +822,6 @@
                 <w:szCs w:val="30"/>
               </w:rPr>
             </w:pPr>
-            <w:proofErr w:type="spellStart"/>
             <w:r>
               <w:rPr>
                 <w:rFonts w:eastAsia="Calibri"/>
@@ -831,18 +830,7 @@
                 <w:sz w:val="30"/>
                 <w:szCs w:val="30"/>
               </w:rPr>
-              <w:t>Nourhan</w:t>
-            </w:r>
-            <w:proofErr w:type="spellEnd"/>
-            <w:r>
-              <w:rPr>
-                <w:rFonts w:eastAsia="Calibri"/>
-                <w:b/>
-                <w:bCs/>
-                <w:sz w:val="30"/>
-                <w:szCs w:val="30"/>
-              </w:rPr>
-              <w:t xml:space="preserve"> Abdel-Karim Khalaf Abdel-Hafez</w:t>
+              <w:t>Nourhan Abdel-Karim Khalaf Abdel-Hafez</w:t>
             </w:r>
           </w:p>
         </w:tc>
@@ -1391,25 +1379,7 @@
           <w:sz w:val="32"/>
           <w:szCs w:val="32"/>
         </w:rPr>
-        <w:t xml:space="preserve"> method for this type of noise is </w:t>
-      </w:r>
-      <w:r>
-        <w:rPr>
-          <w:rFonts w:asciiTheme="majorBidi" w:hAnsiTheme="majorBidi" w:cstheme="majorBidi"/>
-          <w:color w:val="000000" w:themeColor="text1"/>
-          <w:sz w:val="32"/>
-          <w:szCs w:val="32"/>
-        </w:rPr>
-        <w:t>the</w:t>
-      </w:r>
-      <w:r>
-        <w:rPr>
-          <w:rFonts w:asciiTheme="majorBidi" w:hAnsiTheme="majorBidi" w:cstheme="majorBidi"/>
-          <w:color w:val="000000" w:themeColor="text1"/>
-          <w:sz w:val="32"/>
-          <w:szCs w:val="32"/>
-        </w:rPr>
-        <w:t> </w:t>
+        <w:t> method for this type of noise is the </w:t>
       </w:r>
       <w:hyperlink r:id="rId10" w:tooltip="Median filter" w:history="1">
         <w:r>
@@ -1779,25 +1749,7 @@
           <w:sz w:val="32"/>
           <w:szCs w:val="32"/>
         </w:rPr>
-        <w:t xml:space="preserve">The time complexity of the median filter in sequential code is </w:t>
-      </w:r>
-      <w:proofErr w:type="gramStart"/>
-      <w:r>
-        <w:rPr>
-          <w:color w:val="000000" w:themeColor="text1"/>
-          <w:sz w:val="32"/>
-          <w:szCs w:val="32"/>
-        </w:rPr>
-        <w:t>O(</w:t>
-      </w:r>
-      <w:proofErr w:type="gramEnd"/>
-      <w:r>
-        <w:rPr>
-          <w:color w:val="000000" w:themeColor="text1"/>
-          <w:sz w:val="32"/>
-          <w:szCs w:val="32"/>
-        </w:rPr>
-        <w:t xml:space="preserve">Width*Height* filterSize^2). Width * Height to filter each pixel in the image and filterSize^2 as each pixel is filtered according to its </w:t>
+        <w:t xml:space="preserve">The time complexity of the median filter in sequential code is O(Width*Height* filterSize^2). Width * Height to filter each pixel in the image and filterSize^2 as each pixel is filtered according to its </w:t>
       </w:r>
       <w:r>
         <w:rPr>
@@ -2139,6 +2091,14 @@
                 <w:szCs w:val="32"/>
               </w:rPr>
             </w:pPr>
+            <w:r>
+              <w:rPr>
+                <w:color w:val="000000" w:themeColor="text1"/>
+                <w:sz w:val="32"/>
+                <w:szCs w:val="32"/>
+              </w:rPr>
+              <w:t>5921</w:t>
+            </w:r>
           </w:p>
         </w:tc>
       </w:tr>
@@ -2248,6 +2208,14 @@
                 <w:szCs w:val="32"/>
               </w:rPr>
             </w:pPr>
+            <w:r>
+              <w:rPr>
+                <w:color w:val="000000" w:themeColor="text1"/>
+                <w:sz w:val="32"/>
+                <w:szCs w:val="32"/>
+              </w:rPr>
+              <w:t>7919</w:t>
+            </w:r>
           </w:p>
         </w:tc>
       </w:tr>

</xml_diff>

<commit_message>
Fixing time calculations & freeing pointers from the memory
</commit_message>
<xml_diff>
--- a/Documentation/Documentation.docx
+++ b/Documentation/Documentation.docx
@@ -611,6 +611,16 @@
         </w:rPr>
         <w:t>Team</w:t>
       </w:r>
+      <w:r>
+        <w:rPr>
+          <w:rFonts w:eastAsia="Calibri"/>
+          <w:b/>
+          <w:bCs/>
+          <w:sz w:val="28"/>
+          <w:szCs w:val="28"/>
+        </w:rPr>
+        <w:t xml:space="preserve"> 31 SC</w:t>
+      </w:r>
     </w:p>
     <w:tbl>
       <w:tblPr>
@@ -1817,6 +1827,50 @@
     <w:p>
       <w:pPr>
         <w:pStyle w:val="ListParagraph"/>
+        <w:numPr>
+          <w:ilvl w:val="0"/>
+          <w:numId w:val="1"/>
+        </w:numPr>
+        <w:rPr>
+          <w:color w:val="000000" w:themeColor="text1"/>
+          <w:sz w:val="32"/>
+          <w:szCs w:val="32"/>
+        </w:rPr>
+      </w:pPr>
+      <w:r>
+        <w:rPr>
+          <w:color w:val="000000" w:themeColor="text1"/>
+          <w:sz w:val="32"/>
+          <w:szCs w:val="32"/>
+        </w:rPr>
+        <w:t>As we increased the number of cores in parallel programming, the time taken used to decrease, until a threshold then it started to increase afterwards, this is due to the overhead on the processor to distribute the data and the tasks.</w:t>
+      </w:r>
+    </w:p>
+    <w:p>
+      <w:pPr>
+        <w:pStyle w:val="ListParagraph"/>
+        <w:numPr>
+          <w:ilvl w:val="0"/>
+          <w:numId w:val="1"/>
+        </w:numPr>
+        <w:rPr>
+          <w:color w:val="000000" w:themeColor="text1"/>
+          <w:sz w:val="32"/>
+          <w:szCs w:val="32"/>
+        </w:rPr>
+      </w:pPr>
+      <w:r>
+        <w:rPr>
+          <w:color w:val="000000" w:themeColor="text1"/>
+          <w:sz w:val="32"/>
+          <w:szCs w:val="32"/>
+        </w:rPr>
+        <w:t>The optimal number of processors to use is 8.</w:t>
+      </w:r>
+    </w:p>
+    <w:p>
+      <w:pPr>
+        <w:pStyle w:val="ListParagraph"/>
         <w:rPr>
           <w:color w:val="000000" w:themeColor="text1"/>
           <w:sz w:val="32"/>
@@ -2028,7 +2082,7 @@
                 <w:sz w:val="32"/>
                 <w:szCs w:val="32"/>
               </w:rPr>
-              <w:t>366</w:t>
+              <w:t>61</w:t>
             </w:r>
           </w:p>
         </w:tc>
@@ -2051,7 +2105,7 @@
                 <w:sz w:val="32"/>
                 <w:szCs w:val="32"/>
               </w:rPr>
-              <w:t>263</w:t>
+              <w:t>197</w:t>
             </w:r>
           </w:p>
         </w:tc>
@@ -2074,7 +2128,7 @@
                 <w:sz w:val="32"/>
                 <w:szCs w:val="32"/>
               </w:rPr>
-              <w:t>1602</w:t>
+              <w:t>1230</w:t>
             </w:r>
           </w:p>
         </w:tc>
@@ -2097,7 +2151,15 @@
                 <w:sz w:val="32"/>
                 <w:szCs w:val="32"/>
               </w:rPr>
-              <w:t>5921</w:t>
+              <w:t>5</w:t>
+            </w:r>
+            <w:r>
+              <w:rPr>
+                <w:color w:val="000000" w:themeColor="text1"/>
+                <w:sz w:val="32"/>
+                <w:szCs w:val="32"/>
+              </w:rPr>
+              <w:t>133</w:t>
             </w:r>
           </w:p>
         </w:tc>
@@ -2145,7 +2207,15 @@
                 <w:sz w:val="32"/>
                 <w:szCs w:val="32"/>
               </w:rPr>
-              <w:t>216</w:t>
+              <w:t>2</w:t>
+            </w:r>
+            <w:r>
+              <w:rPr>
+                <w:color w:val="000000" w:themeColor="text1"/>
+                <w:sz w:val="32"/>
+                <w:szCs w:val="32"/>
+              </w:rPr>
+              <w:t>3</w:t>
             </w:r>
           </w:p>
         </w:tc>
@@ -2168,7 +2238,7 @@
                 <w:sz w:val="32"/>
                 <w:szCs w:val="32"/>
               </w:rPr>
-              <w:t>755</w:t>
+              <w:t>78</w:t>
             </w:r>
           </w:p>
         </w:tc>
@@ -2191,7 +2261,7 @@
                 <w:sz w:val="32"/>
                 <w:szCs w:val="32"/>
               </w:rPr>
-              <w:t>4611</w:t>
+              <w:t>323</w:t>
             </w:r>
           </w:p>
         </w:tc>
@@ -2214,7 +2284,7 @@
                 <w:sz w:val="32"/>
                 <w:szCs w:val="32"/>
               </w:rPr>
-              <w:t>7919</w:t>
+              <w:t>1313</w:t>
             </w:r>
           </w:p>
         </w:tc>
@@ -2230,6 +2300,544 @@
           <w:szCs w:val="40"/>
         </w:rPr>
       </w:pPr>
+    </w:p>
+    <w:p>
+      <w:pPr>
+        <w:rPr>
+          <w:b/>
+          <w:bCs/>
+          <w:color w:val="1F3864" w:themeColor="accent1" w:themeShade="80"/>
+          <w:sz w:val="40"/>
+          <w:szCs w:val="40"/>
+        </w:rPr>
+      </w:pPr>
+    </w:p>
+    <w:p>
+      <w:pPr>
+        <w:rPr>
+          <w:b/>
+          <w:bCs/>
+          <w:color w:val="1F3864" w:themeColor="accent1" w:themeShade="80"/>
+          <w:sz w:val="40"/>
+          <w:szCs w:val="40"/>
+        </w:rPr>
+      </w:pPr>
+    </w:p>
+    <w:p>
+      <w:pPr>
+        <w:rPr>
+          <w:b/>
+          <w:bCs/>
+          <w:color w:val="1F3864" w:themeColor="accent1" w:themeShade="80"/>
+          <w:sz w:val="40"/>
+          <w:szCs w:val="40"/>
+        </w:rPr>
+      </w:pPr>
+    </w:p>
+    <w:p>
+      <w:pPr>
+        <w:rPr>
+          <w:b/>
+          <w:bCs/>
+          <w:color w:val="1F3864" w:themeColor="accent1" w:themeShade="80"/>
+          <w:sz w:val="40"/>
+          <w:szCs w:val="40"/>
+        </w:rPr>
+      </w:pPr>
+    </w:p>
+    <w:p>
+      <w:pPr>
+        <w:rPr>
+          <w:b/>
+          <w:bCs/>
+          <w:color w:val="1F3864" w:themeColor="accent1" w:themeShade="80"/>
+          <w:sz w:val="40"/>
+          <w:szCs w:val="40"/>
+        </w:rPr>
+      </w:pPr>
+    </w:p>
+    <w:p>
+      <w:pPr>
+        <w:rPr>
+          <w:b/>
+          <w:bCs/>
+          <w:color w:val="1F3864" w:themeColor="accent1" w:themeShade="80"/>
+          <w:sz w:val="40"/>
+          <w:szCs w:val="40"/>
+        </w:rPr>
+      </w:pPr>
+    </w:p>
+    <w:p>
+      <w:pPr>
+        <w:rPr>
+          <w:b/>
+          <w:bCs/>
+          <w:color w:val="1F3864" w:themeColor="accent1" w:themeShade="80"/>
+          <w:sz w:val="40"/>
+          <w:szCs w:val="40"/>
+        </w:rPr>
+      </w:pPr>
+    </w:p>
+    <w:p>
+      <w:pPr>
+        <w:rPr>
+          <w:b/>
+          <w:bCs/>
+          <w:color w:val="1F3864" w:themeColor="accent1" w:themeShade="80"/>
+          <w:sz w:val="40"/>
+          <w:szCs w:val="40"/>
+        </w:rPr>
+      </w:pPr>
+    </w:p>
+    <w:p>
+      <w:pPr>
+        <w:rPr>
+          <w:b/>
+          <w:bCs/>
+          <w:color w:val="1F3864" w:themeColor="accent1" w:themeShade="80"/>
+          <w:sz w:val="40"/>
+          <w:szCs w:val="40"/>
+        </w:rPr>
+      </w:pPr>
+      <w:r>
+        <w:rPr>
+          <w:b/>
+          <w:bCs/>
+          <w:color w:val="1F3864" w:themeColor="accent1" w:themeShade="80"/>
+          <w:sz w:val="40"/>
+          <w:szCs w:val="40"/>
+        </w:rPr>
+        <w:lastRenderedPageBreak/>
+        <w:t>Unfiltered 10N*10N picture</w:t>
+      </w:r>
+    </w:p>
+    <w:p>
+      <w:pPr>
+        <w:rPr>
+          <w:b/>
+          <w:bCs/>
+          <w:color w:val="1F3864" w:themeColor="accent1" w:themeShade="80"/>
+          <w:sz w:val="40"/>
+          <w:szCs w:val="40"/>
+        </w:rPr>
+      </w:pPr>
+      <w:r>
+        <w:rPr>
+          <w:b/>
+          <w:bCs/>
+          <w:noProof/>
+          <w:color w:val="1F3864" w:themeColor="accent1" w:themeShade="80"/>
+          <w:sz w:val="40"/>
+          <w:szCs w:val="40"/>
+        </w:rPr>
+        <w:drawing>
+          <wp:inline distT="0" distB="0" distL="0" distR="0" wp14:anchorId="6BFC26D4" wp14:editId="65F703C3">
+            <wp:extent cx="5943600" cy="5547360"/>
+            <wp:effectExtent l="0" t="0" r="0" b="0"/>
+            <wp:docPr id="2" name="Picture 2" descr="A picture containing ground, ray, echinoderm&#10;&#10;Description automatically generated"/>
+            <wp:cNvGraphicFramePr>
+              <a:graphicFrameLocks xmlns:a="http://schemas.openxmlformats.org/drawingml/2006/main" noChangeAspect="1"/>
+            </wp:cNvGraphicFramePr>
+            <a:graphic xmlns:a="http://schemas.openxmlformats.org/drawingml/2006/main">
+              <a:graphicData uri="http://schemas.openxmlformats.org/drawingml/2006/picture">
+                <pic:pic xmlns:pic="http://schemas.openxmlformats.org/drawingml/2006/picture">
+                  <pic:nvPicPr>
+                    <pic:cNvPr id="2" name="Picture 2" descr="A picture containing ground, ray, echinoderm&#10;&#10;Description automatically generated"/>
+                    <pic:cNvPicPr/>
+                  </pic:nvPicPr>
+                  <pic:blipFill>
+                    <a:blip r:embed="rId18" cstate="print">
+                      <a:extLst>
+                        <a:ext uri="{28A0092B-C50C-407E-A947-70E740481C1C}">
+                          <a14:useLocalDpi xmlns:a14="http://schemas.microsoft.com/office/drawing/2010/main" val="0"/>
+                        </a:ext>
+                      </a:extLst>
+                    </a:blip>
+                    <a:stretch>
+                      <a:fillRect/>
+                    </a:stretch>
+                  </pic:blipFill>
+                  <pic:spPr>
+                    <a:xfrm>
+                      <a:off x="0" y="0"/>
+                      <a:ext cx="5943600" cy="5547360"/>
+                    </a:xfrm>
+                    <a:prstGeom prst="rect">
+                      <a:avLst/>
+                    </a:prstGeom>
+                  </pic:spPr>
+                </pic:pic>
+              </a:graphicData>
+            </a:graphic>
+          </wp:inline>
+        </w:drawing>
+      </w:r>
+    </w:p>
+    <w:p>
+      <w:pPr>
+        <w:rPr>
+          <w:b/>
+          <w:bCs/>
+          <w:color w:val="1F3864" w:themeColor="accent1" w:themeShade="80"/>
+          <w:sz w:val="40"/>
+          <w:szCs w:val="40"/>
+        </w:rPr>
+      </w:pPr>
+    </w:p>
+    <w:p>
+      <w:pPr>
+        <w:rPr>
+          <w:b/>
+          <w:bCs/>
+          <w:color w:val="1F3864" w:themeColor="accent1" w:themeShade="80"/>
+          <w:sz w:val="40"/>
+          <w:szCs w:val="40"/>
+        </w:rPr>
+      </w:pPr>
+    </w:p>
+    <w:p>
+      <w:pPr>
+        <w:rPr>
+          <w:b/>
+          <w:bCs/>
+          <w:color w:val="1F3864" w:themeColor="accent1" w:themeShade="80"/>
+          <w:sz w:val="40"/>
+          <w:szCs w:val="40"/>
+        </w:rPr>
+      </w:pPr>
+    </w:p>
+    <w:p>
+      <w:pPr>
+        <w:rPr>
+          <w:b/>
+          <w:bCs/>
+          <w:color w:val="1F3864" w:themeColor="accent1" w:themeShade="80"/>
+          <w:sz w:val="40"/>
+          <w:szCs w:val="40"/>
+        </w:rPr>
+      </w:pPr>
+    </w:p>
+    <w:p>
+      <w:pPr>
+        <w:rPr>
+          <w:b/>
+          <w:bCs/>
+          <w:color w:val="1F3864" w:themeColor="accent1" w:themeShade="80"/>
+          <w:sz w:val="40"/>
+          <w:szCs w:val="40"/>
+        </w:rPr>
+      </w:pPr>
+    </w:p>
+    <w:p>
+      <w:pPr>
+        <w:rPr>
+          <w:b/>
+          <w:bCs/>
+          <w:color w:val="1F3864" w:themeColor="accent1" w:themeShade="80"/>
+          <w:sz w:val="40"/>
+          <w:szCs w:val="40"/>
+        </w:rPr>
+      </w:pPr>
+    </w:p>
+    <w:p>
+      <w:pPr>
+        <w:rPr>
+          <w:b/>
+          <w:bCs/>
+          <w:color w:val="1F3864" w:themeColor="accent1" w:themeShade="80"/>
+          <w:sz w:val="40"/>
+          <w:szCs w:val="40"/>
+        </w:rPr>
+      </w:pPr>
+    </w:p>
+    <w:p>
+      <w:pPr>
+        <w:rPr>
+          <w:b/>
+          <w:bCs/>
+          <w:color w:val="1F3864" w:themeColor="accent1" w:themeShade="80"/>
+          <w:sz w:val="40"/>
+          <w:szCs w:val="40"/>
+        </w:rPr>
+      </w:pPr>
+    </w:p>
+    <w:p>
+      <w:pPr>
+        <w:rPr>
+          <w:b/>
+          <w:bCs/>
+          <w:color w:val="1F3864" w:themeColor="accent1" w:themeShade="80"/>
+          <w:sz w:val="40"/>
+          <w:szCs w:val="40"/>
+        </w:rPr>
+      </w:pPr>
+      <w:r>
+        <w:rPr>
+          <w:b/>
+          <w:bCs/>
+          <w:color w:val="1F3864" w:themeColor="accent1" w:themeShade="80"/>
+          <w:sz w:val="40"/>
+          <w:szCs w:val="40"/>
+        </w:rPr>
+        <w:lastRenderedPageBreak/>
+        <w:t>Sequential filtering</w:t>
+      </w:r>
+    </w:p>
+    <w:p>
+      <w:pPr>
+        <w:rPr>
+          <w:b/>
+          <w:bCs/>
+          <w:color w:val="1F3864" w:themeColor="accent1" w:themeShade="80"/>
+          <w:sz w:val="40"/>
+          <w:szCs w:val="40"/>
+        </w:rPr>
+      </w:pPr>
+      <w:r>
+        <w:rPr>
+          <w:b/>
+          <w:bCs/>
+          <w:noProof/>
+          <w:color w:val="1F3864" w:themeColor="accent1" w:themeShade="80"/>
+          <w:sz w:val="40"/>
+          <w:szCs w:val="40"/>
+        </w:rPr>
+        <w:drawing>
+          <wp:inline distT="0" distB="0" distL="0" distR="0" wp14:anchorId="69B606AF" wp14:editId="2686C703">
+            <wp:extent cx="5943600" cy="4731385"/>
+            <wp:effectExtent l="0" t="0" r="0" b="0"/>
+            <wp:docPr id="3" name="Picture 3"/>
+            <wp:cNvGraphicFramePr>
+              <a:graphicFrameLocks xmlns:a="http://schemas.openxmlformats.org/drawingml/2006/main" noChangeAspect="1"/>
+            </wp:cNvGraphicFramePr>
+            <a:graphic xmlns:a="http://schemas.openxmlformats.org/drawingml/2006/main">
+              <a:graphicData uri="http://schemas.openxmlformats.org/drawingml/2006/picture">
+                <pic:pic xmlns:pic="http://schemas.openxmlformats.org/drawingml/2006/picture">
+                  <pic:nvPicPr>
+                    <pic:cNvPr id="3" name="Picture 3"/>
+                    <pic:cNvPicPr/>
+                  </pic:nvPicPr>
+                  <pic:blipFill>
+                    <a:blip r:embed="rId19" cstate="print">
+                      <a:extLst>
+                        <a:ext uri="{28A0092B-C50C-407E-A947-70E740481C1C}">
+                          <a14:useLocalDpi xmlns:a14="http://schemas.microsoft.com/office/drawing/2010/main" val="0"/>
+                        </a:ext>
+                      </a:extLst>
+                    </a:blip>
+                    <a:stretch>
+                      <a:fillRect/>
+                    </a:stretch>
+                  </pic:blipFill>
+                  <pic:spPr>
+                    <a:xfrm>
+                      <a:off x="0" y="0"/>
+                      <a:ext cx="5943600" cy="4731385"/>
+                    </a:xfrm>
+                    <a:prstGeom prst="rect">
+                      <a:avLst/>
+                    </a:prstGeom>
+                  </pic:spPr>
+                </pic:pic>
+              </a:graphicData>
+            </a:graphic>
+          </wp:inline>
+        </w:drawing>
+      </w:r>
+    </w:p>
+    <w:p>
+      <w:pPr>
+        <w:rPr>
+          <w:b/>
+          <w:bCs/>
+          <w:color w:val="1F3864" w:themeColor="accent1" w:themeShade="80"/>
+          <w:sz w:val="40"/>
+          <w:szCs w:val="40"/>
+        </w:rPr>
+      </w:pPr>
+    </w:p>
+    <w:p>
+      <w:pPr>
+        <w:rPr>
+          <w:b/>
+          <w:bCs/>
+          <w:color w:val="1F3864" w:themeColor="accent1" w:themeShade="80"/>
+          <w:sz w:val="40"/>
+          <w:szCs w:val="40"/>
+        </w:rPr>
+      </w:pPr>
+    </w:p>
+    <w:p>
+      <w:pPr>
+        <w:rPr>
+          <w:b/>
+          <w:bCs/>
+          <w:color w:val="1F3864" w:themeColor="accent1" w:themeShade="80"/>
+          <w:sz w:val="40"/>
+          <w:szCs w:val="40"/>
+        </w:rPr>
+      </w:pPr>
+    </w:p>
+    <w:p>
+      <w:pPr>
+        <w:rPr>
+          <w:b/>
+          <w:bCs/>
+          <w:color w:val="1F3864" w:themeColor="accent1" w:themeShade="80"/>
+          <w:sz w:val="40"/>
+          <w:szCs w:val="40"/>
+        </w:rPr>
+      </w:pPr>
+    </w:p>
+    <w:p>
+      <w:pPr>
+        <w:rPr>
+          <w:b/>
+          <w:bCs/>
+          <w:color w:val="1F3864" w:themeColor="accent1" w:themeShade="80"/>
+          <w:sz w:val="40"/>
+          <w:szCs w:val="40"/>
+        </w:rPr>
+      </w:pPr>
+    </w:p>
+    <w:p>
+      <w:pPr>
+        <w:rPr>
+          <w:b/>
+          <w:bCs/>
+          <w:color w:val="1F3864" w:themeColor="accent1" w:themeShade="80"/>
+          <w:sz w:val="40"/>
+          <w:szCs w:val="40"/>
+        </w:rPr>
+      </w:pPr>
+    </w:p>
+    <w:p>
+      <w:pPr>
+        <w:rPr>
+          <w:b/>
+          <w:bCs/>
+          <w:color w:val="1F3864" w:themeColor="accent1" w:themeShade="80"/>
+          <w:sz w:val="40"/>
+          <w:szCs w:val="40"/>
+        </w:rPr>
+      </w:pPr>
+    </w:p>
+    <w:p>
+      <w:pPr>
+        <w:rPr>
+          <w:b/>
+          <w:bCs/>
+          <w:color w:val="1F3864" w:themeColor="accent1" w:themeShade="80"/>
+          <w:sz w:val="40"/>
+          <w:szCs w:val="40"/>
+        </w:rPr>
+      </w:pPr>
+    </w:p>
+    <w:p>
+      <w:pPr>
+        <w:rPr>
+          <w:b/>
+          <w:bCs/>
+          <w:color w:val="1F3864" w:themeColor="accent1" w:themeShade="80"/>
+          <w:sz w:val="40"/>
+          <w:szCs w:val="40"/>
+        </w:rPr>
+      </w:pPr>
+    </w:p>
+    <w:p>
+      <w:pPr>
+        <w:rPr>
+          <w:b/>
+          <w:bCs/>
+          <w:color w:val="1F3864" w:themeColor="accent1" w:themeShade="80"/>
+          <w:sz w:val="40"/>
+          <w:szCs w:val="40"/>
+        </w:rPr>
+      </w:pPr>
+    </w:p>
+    <w:p>
+      <w:pPr>
+        <w:rPr>
+          <w:b/>
+          <w:bCs/>
+          <w:color w:val="1F3864" w:themeColor="accent1" w:themeShade="80"/>
+          <w:sz w:val="40"/>
+          <w:szCs w:val="40"/>
+        </w:rPr>
+      </w:pPr>
+      <w:r>
+        <w:rPr>
+          <w:b/>
+          <w:bCs/>
+          <w:color w:val="1F3864" w:themeColor="accent1" w:themeShade="80"/>
+          <w:sz w:val="40"/>
+          <w:szCs w:val="40"/>
+        </w:rPr>
+        <w:lastRenderedPageBreak/>
+        <w:t>Parallel filtering</w:t>
+      </w:r>
+    </w:p>
+    <w:p>
+      <w:pPr>
+        <w:rPr>
+          <w:b/>
+          <w:bCs/>
+          <w:color w:val="1F3864" w:themeColor="accent1" w:themeShade="80"/>
+          <w:sz w:val="40"/>
+          <w:szCs w:val="40"/>
+        </w:rPr>
+      </w:pPr>
+      <w:r>
+        <w:rPr>
+          <w:b/>
+          <w:bCs/>
+          <w:noProof/>
+          <w:color w:val="1F3864" w:themeColor="accent1" w:themeShade="80"/>
+          <w:sz w:val="40"/>
+          <w:szCs w:val="40"/>
+        </w:rPr>
+        <w:drawing>
+          <wp:inline distT="0" distB="0" distL="0" distR="0" wp14:anchorId="65348E01" wp14:editId="6F0BFA5B">
+            <wp:extent cx="5943600" cy="4731385"/>
+            <wp:effectExtent l="0" t="0" r="0" b="0"/>
+            <wp:docPr id="4" name="Picture 4"/>
+            <wp:cNvGraphicFramePr>
+              <a:graphicFrameLocks xmlns:a="http://schemas.openxmlformats.org/drawingml/2006/main" noChangeAspect="1"/>
+            </wp:cNvGraphicFramePr>
+            <a:graphic xmlns:a="http://schemas.openxmlformats.org/drawingml/2006/main">
+              <a:graphicData uri="http://schemas.openxmlformats.org/drawingml/2006/picture">
+                <pic:pic xmlns:pic="http://schemas.openxmlformats.org/drawingml/2006/picture">
+                  <pic:nvPicPr>
+                    <pic:cNvPr id="4" name="Picture 4"/>
+                    <pic:cNvPicPr/>
+                  </pic:nvPicPr>
+                  <pic:blipFill>
+                    <a:blip r:embed="rId20" cstate="print">
+                      <a:extLst>
+                        <a:ext uri="{28A0092B-C50C-407E-A947-70E740481C1C}">
+                          <a14:useLocalDpi xmlns:a14="http://schemas.microsoft.com/office/drawing/2010/main" val="0"/>
+                        </a:ext>
+                      </a:extLst>
+                    </a:blip>
+                    <a:stretch>
+                      <a:fillRect/>
+                    </a:stretch>
+                  </pic:blipFill>
+                  <pic:spPr>
+                    <a:xfrm>
+                      <a:off x="0" y="0"/>
+                      <a:ext cx="5943600" cy="4731385"/>
+                    </a:xfrm>
+                    <a:prstGeom prst="rect">
+                      <a:avLst/>
+                    </a:prstGeom>
+                  </pic:spPr>
+                </pic:pic>
+              </a:graphicData>
+            </a:graphic>
+          </wp:inline>
+        </w:drawing>
+      </w:r>
     </w:p>
     <w:sectPr>
       <w:pgSz w:w="12240" w:h="15840"/>

</xml_diff>